<commit_message>
minor updates; better figures
</commit_message>
<xml_diff>
--- a/Flagstone paper/Tolimieri-etal-MS-revision.docx
+++ b/Flagstone paper/Tolimieri-etal-MS-revision.docx
@@ -736,16 +736,8 @@
         <w:rPr>
           <w:i/>
         </w:rPr>
-        <w:t xml:space="preserve">Pycnopodia </w:t>
-      </w:r>
-      <w:proofErr w:type="spellStart"/>
-      <w:r>
-        <w:rPr>
-          <w:i/>
-        </w:rPr>
-        <w:t>helianthoides</w:t>
-      </w:r>
-      <w:proofErr w:type="spellEnd"/>
+        <w:t>Pycnopodia helianthoides</w:t>
+      </w:r>
       <w:r>
         <w:t xml:space="preserve"> continuing to decline. </w:t>
       </w:r>
@@ -2259,8 +2251,6 @@
       <w:r>
         <w:fldChar w:fldCharType="end"/>
       </w:r>
-      <w:bookmarkStart w:id="12" w:name="_GoBack"/>
-      <w:bookmarkEnd w:id="12"/>
       <w:r>
         <w:t>), which develop</w:t>
       </w:r>
@@ -3211,7 +3201,7 @@
       <w:r>
         <w:t>populations of at least 20 species of sea stars from California to Alaska</w:t>
       </w:r>
-      <w:ins w:id="13" w:author="Nick.Tolimieri" w:date="2022-08-31T16:02:00Z">
+      <w:ins w:id="12" w:author="Nick.Tolimieri" w:date="2022-08-31T16:02:00Z">
         <w:r>
           <w:t>, including the Salish Sea</w:t>
         </w:r>
@@ -3617,16 +3607,8 @@
         <w:rPr>
           <w:i/>
         </w:rPr>
-        <w:t xml:space="preserve">Pycnopodia </w:t>
-      </w:r>
-      <w:proofErr w:type="spellStart"/>
-      <w:r>
-        <w:rPr>
-          <w:i/>
-        </w:rPr>
-        <w:t>helianthoides</w:t>
-      </w:r>
-      <w:proofErr w:type="spellEnd"/>
+        <w:t>Pycnopodia helianthoides</w:t>
+      </w:r>
       <w:r>
         <w:t xml:space="preserve"> (hereafter </w:t>
       </w:r>
@@ -6733,8 +6715,8 @@
           <w:szCs w:val="46"/>
         </w:rPr>
       </w:pPr>
-      <w:bookmarkStart w:id="14" w:name="_t0t7vqvdf4ti" w:colFirst="0" w:colLast="0"/>
-      <w:bookmarkEnd w:id="14"/>
+      <w:bookmarkStart w:id="13" w:name="_t0t7vqvdf4ti" w:colFirst="0" w:colLast="0"/>
+      <w:bookmarkEnd w:id="13"/>
       <w:r>
         <w:rPr>
           <w:sz w:val="46"/>
@@ -6775,8 +6757,8 @@
           <w:szCs w:val="34"/>
         </w:rPr>
       </w:pPr>
-      <w:bookmarkStart w:id="15" w:name="_igkfmf7a0x3h" w:colFirst="0" w:colLast="0"/>
-      <w:bookmarkEnd w:id="15"/>
+      <w:bookmarkStart w:id="14" w:name="_igkfmf7a0x3h" w:colFirst="0" w:colLast="0"/>
+      <w:bookmarkEnd w:id="14"/>
       <w:r>
         <w:rPr>
           <w:sz w:val="34"/>
@@ -7308,8 +7290,8 @@
           <w:szCs w:val="34"/>
         </w:rPr>
       </w:pPr>
-      <w:bookmarkStart w:id="16" w:name="_qaa02jqwwy36" w:colFirst="0" w:colLast="0"/>
-      <w:bookmarkEnd w:id="16"/>
+      <w:bookmarkStart w:id="15" w:name="_qaa02jqwwy36" w:colFirst="0" w:colLast="0"/>
+      <w:bookmarkEnd w:id="15"/>
       <w:r>
         <w:rPr>
           <w:sz w:val="34"/>
@@ -7537,15 +7519,7 @@
         <w:t>subsampled these species</w:t>
       </w:r>
       <w:r>
-        <w:t xml:space="preserve">. In each of three 10-m segments along </w:t>
-      </w:r>
-      <w:proofErr w:type="gramStart"/>
-      <w:r>
-        <w:t>a transect</w:t>
-      </w:r>
-      <w:proofErr w:type="gramEnd"/>
-      <w:r>
-        <w:t xml:space="preserve">, we recorded the distance at which we observed 30 </w:t>
+        <w:t xml:space="preserve">. In each of three 10-m segments along a transect, we recorded the distance at which we observed 30 </w:t>
       </w:r>
       <w:r>
         <w:t>individuals</w:t>
@@ -7601,14 +7575,12 @@
         </w:rPr>
         <w:t xml:space="preserve"> which we estimated sizes for all individuals. </w:t>
       </w:r>
-      <w:proofErr w:type="gramStart"/>
       <w:r>
         <w:rPr>
           <w:rFonts w:eastAsia="Gungsuh"/>
         </w:rPr>
         <w:t>Rockfishes</w:t>
       </w:r>
-      <w:proofErr w:type="gramEnd"/>
       <w:r>
         <w:rPr>
           <w:rFonts w:eastAsia="Gungsuh"/>
@@ -7839,8 +7811,8 @@
       <w:pPr>
         <w:pStyle w:val="Heading2"/>
       </w:pPr>
-      <w:bookmarkStart w:id="17" w:name="_imz9yv51qjaf" w:colFirst="0" w:colLast="0"/>
-      <w:bookmarkEnd w:id="17"/>
+      <w:bookmarkStart w:id="16" w:name="_imz9yv51qjaf" w:colFirst="0" w:colLast="0"/>
+      <w:bookmarkEnd w:id="16"/>
       <w:r>
         <w:lastRenderedPageBreak/>
         <w:t xml:space="preserve">2.3 </w:t>
@@ -8176,8 +8148,8 @@
         <w:pStyle w:val="Heading2"/>
         <w:spacing w:before="120"/>
       </w:pPr>
-      <w:bookmarkStart w:id="18" w:name="_au0wchpbj09l" w:colFirst="0" w:colLast="0"/>
-      <w:bookmarkEnd w:id="18"/>
+      <w:bookmarkStart w:id="17" w:name="_au0wchpbj09l" w:colFirst="0" w:colLast="0"/>
+      <w:bookmarkEnd w:id="17"/>
       <w:r>
         <w:t xml:space="preserve">2.4 </w:t>
       </w:r>
@@ -8501,8 +8473,8 @@
         <w:pStyle w:val="Heading2"/>
         <w:spacing w:before="120"/>
       </w:pPr>
-      <w:bookmarkStart w:id="19" w:name="_2h658b2af9qi" w:colFirst="0" w:colLast="0"/>
-      <w:bookmarkEnd w:id="19"/>
+      <w:bookmarkStart w:id="18" w:name="_2h658b2af9qi" w:colFirst="0" w:colLast="0"/>
+      <w:bookmarkEnd w:id="18"/>
       <w:r>
         <w:lastRenderedPageBreak/>
         <w:t xml:space="preserve">2.5 </w:t>
@@ -9973,8 +9945,8 @@
         <w:pStyle w:val="Heading1"/>
         <w:spacing w:before="120"/>
       </w:pPr>
-      <w:bookmarkStart w:id="20" w:name="_zg3uzw3q29am" w:colFirst="0" w:colLast="0"/>
-      <w:bookmarkEnd w:id="20"/>
+      <w:bookmarkStart w:id="19" w:name="_zg3uzw3q29am" w:colFirst="0" w:colLast="0"/>
+      <w:bookmarkEnd w:id="19"/>
       <w:r>
         <w:lastRenderedPageBreak/>
         <w:t xml:space="preserve">3. </w:t>
@@ -9987,8 +9959,8 @@
       <w:pPr>
         <w:pStyle w:val="Heading2"/>
       </w:pPr>
-      <w:bookmarkStart w:id="21" w:name="_f80bb2jl8g29" w:colFirst="0" w:colLast="0"/>
-      <w:bookmarkEnd w:id="21"/>
+      <w:bookmarkStart w:id="20" w:name="_f80bb2jl8g29" w:colFirst="0" w:colLast="0"/>
+      <w:bookmarkEnd w:id="20"/>
       <w:r>
         <w:t xml:space="preserve">3.1 </w:t>
       </w:r>
@@ -9998,7 +9970,45 @@
     </w:p>
     <w:p>
       <w:r>
-        <w:t xml:space="preserve">The warmest mean monthly SST at our sites (between 2003 and 2021) occurred in 2013 (Fig. 1a) with anomalously warm temperatures in both July and September (Figs. S2 &amp; S3), before the development of the MHW in the boreal winter of 2013-2014 (Bond et al 2014). In 2013 the mean SST of the warmest month peaked at 15.1°C (± 1.32 </w:t>
+        <w:t>The warmest mean monthly SST at our sites (between 2003 and 2021) occurred in 2013 (Fig. 1a) with anomalously warm temperatures in both July and September (</w:t>
+      </w:r>
+      <w:r>
+        <w:rPr>
+          <w:highlight w:val="yellow"/>
+          <w:rPrChange w:id="21" w:author="Nick.Tolimieri" w:date="2022-09-02T10:12:00Z">
+            <w:rPr/>
+          </w:rPrChange>
+        </w:rPr>
+        <w:t xml:space="preserve">Figs. S2 &amp; </w:t>
+      </w:r>
+      <w:commentRangeStart w:id="22"/>
+      <w:r>
+        <w:rPr>
+          <w:highlight w:val="yellow"/>
+          <w:rPrChange w:id="23" w:author="Nick.Tolimieri" w:date="2022-09-02T10:12:00Z">
+            <w:rPr/>
+          </w:rPrChange>
+        </w:rPr>
+        <w:t>S3</w:t>
+      </w:r>
+      <w:commentRangeEnd w:id="22"/>
+      <w:r>
+        <w:rPr>
+          <w:rStyle w:val="CommentReference"/>
+        </w:rPr>
+        <w:commentReference w:id="22"/>
+      </w:r>
+      <w:r>
+        <w:rPr>
+          <w:highlight w:val="yellow"/>
+          <w:rPrChange w:id="24" w:author="Nick.Tolimieri" w:date="2022-09-02T10:12:00Z">
+            <w:rPr/>
+          </w:rPrChange>
+        </w:rPr>
+        <w:t>)</w:t>
+      </w:r>
+      <w:r>
+        <w:t xml:space="preserve">, before the development of the MHW in the boreal winter of 2013-2014 (Bond et al 2014). In 2013 the mean SST of the warmest month peaked at 15.1°C (± 1.32 </w:t>
       </w:r>
       <w:proofErr w:type="spellStart"/>
       <w:r>
@@ -10076,8 +10086,8 @@
       <w:pPr>
         <w:pStyle w:val="Heading2"/>
       </w:pPr>
-      <w:bookmarkStart w:id="22" w:name="_5eofmerod4cl" w:colFirst="0" w:colLast="0"/>
-      <w:bookmarkEnd w:id="22"/>
+      <w:bookmarkStart w:id="25" w:name="_5eofmerod4cl" w:colFirst="0" w:colLast="0"/>
+      <w:bookmarkEnd w:id="25"/>
       <w:r>
         <w:t xml:space="preserve">3.2 </w:t>
       </w:r>
@@ -10151,12 +10161,10 @@
         <w:t xml:space="preserve">of the previous decade prior to high SST in 2013 (mean 2003-2012: 720 ha ± 116 </w:t>
       </w:r>
       <w:proofErr w:type="spellStart"/>
-      <w:proofErr w:type="gramStart"/>
       <w:r>
         <w:t>sd</w:t>
       </w:r>
       <w:proofErr w:type="spellEnd"/>
-      <w:proofErr w:type="gramEnd"/>
       <w:r>
         <w:t xml:space="preserve">). Canopy </w:t>
       </w:r>
@@ -10173,12 +10181,10 @@
         <w:t xml:space="preserve">), averaging 645 ha (± 185 </w:t>
       </w:r>
       <w:proofErr w:type="spellStart"/>
-      <w:proofErr w:type="gramStart"/>
       <w:r>
         <w:t>sd</w:t>
       </w:r>
       <w:proofErr w:type="spellEnd"/>
-      <w:proofErr w:type="gramEnd"/>
       <w:r>
         <w:t>) for 2015-2020—or about 90% of that of the previous decade</w:t>
       </w:r>
@@ -10395,15 +10401,7 @@
         <w:t xml:space="preserve"> and 2014</w:t>
       </w:r>
       <w:r>
-        <w:t xml:space="preserve">. Purple urchins showed the largest increases from 0.011 </w:t>
-      </w:r>
-      <w:proofErr w:type="gramStart"/>
-      <w:r>
-        <w:t>urchins</w:t>
-      </w:r>
-      <w:proofErr w:type="gramEnd"/>
-      <w:r>
-        <w:t xml:space="preserve"> m</w:t>
+        <w:t>. Purple urchins showed the largest increases from 0.011 urchins m</w:t>
       </w:r>
       <w:r>
         <w:rPr>
@@ -10921,8 +10919,8 @@
       <w:pPr>
         <w:pStyle w:val="Heading2"/>
       </w:pPr>
-      <w:bookmarkStart w:id="23" w:name="_u6kl6dz0q0ha" w:colFirst="0" w:colLast="0"/>
-      <w:bookmarkEnd w:id="23"/>
+      <w:bookmarkStart w:id="26" w:name="_u6kl6dz0q0ha" w:colFirst="0" w:colLast="0"/>
+      <w:bookmarkEnd w:id="26"/>
       <w:r>
         <w:t xml:space="preserve">3.3 </w:t>
       </w:r>
@@ -10966,7 +10964,33 @@
       </w:r>
       <w:proofErr w:type="spellEnd"/>
       <w:r>
-        <w:t xml:space="preserve"> (Fig. 4, Tables S6-S9). For the full fish assemblage, Site explained the largest proportion of variance (r</w:t>
+        <w:t xml:space="preserve"> (Fig. 4, Tables </w:t>
+      </w:r>
+      <w:del w:id="27" w:author="Nick.Tolimieri" w:date="2022-09-02T10:22:00Z">
+        <w:r>
+          <w:delText>S6</w:delText>
+        </w:r>
+      </w:del>
+      <w:ins w:id="28" w:author="Nick.Tolimieri" w:date="2022-09-02T10:22:00Z">
+        <w:r>
+          <w:t>S7</w:t>
+        </w:r>
+      </w:ins>
+      <w:r>
+        <w:t>-</w:t>
+      </w:r>
+      <w:del w:id="29" w:author="Nick.Tolimieri" w:date="2022-09-02T10:22:00Z">
+        <w:r>
+          <w:delText>S9</w:delText>
+        </w:r>
+      </w:del>
+      <w:ins w:id="30" w:author="Nick.Tolimieri" w:date="2022-09-02T10:22:00Z">
+        <w:r>
+          <w:t>S10</w:t>
+        </w:r>
+      </w:ins>
+      <w:r>
+        <w:t>). For the full fish assemblage, Site explained the largest proportion of variance (r</w:t>
       </w:r>
       <w:r>
         <w:rPr>
@@ -11074,15 +11098,7 @@
         <w:t xml:space="preserve">opposite directions on </w:t>
       </w:r>
       <w:r>
-        <w:t>second axis (Fig. 3a</w:t>
-      </w:r>
-      <w:proofErr w:type="gramStart"/>
-      <w:r>
-        <w:t>,b</w:t>
-      </w:r>
-      <w:proofErr w:type="gramEnd"/>
-      <w:r>
-        <w:t xml:space="preserve">). In the context of our data, this result makes sense as three sites are </w:t>
+        <w:t xml:space="preserve">second axis (Fig. 3a,b). In the context of our data, this result makes sense as three sites are </w:t>
       </w:r>
       <w:proofErr w:type="spellStart"/>
       <w:r>
@@ -11147,7 +11163,20 @@
         <w:t>2</w:t>
       </w:r>
       <w:r>
-        <w:t>, respectively; Fig. 4, Table S6), which would be expected as a function of light limitation for autotrophs</w:t>
+        <w:t xml:space="preserve">, respectively; Fig. 4, </w:t>
+      </w:r>
+      <w:del w:id="31" w:author="Nick.Tolimieri" w:date="2022-09-02T10:18:00Z">
+        <w:r>
+          <w:delText>Table S6</w:delText>
+        </w:r>
+      </w:del>
+      <w:ins w:id="32" w:author="Nick.Tolimieri" w:date="2022-09-02T10:18:00Z">
+        <w:r>
+          <w:t>Table S7</w:t>
+        </w:r>
+      </w:ins>
+      <w:r>
+        <w:t>), which would be expected as a function of light limitation for autotrophs</w:t>
       </w:r>
       <w:r>
         <w:t xml:space="preserve"> </w:t>
@@ -11203,15 +11232,7 @@
     </w:p>
     <w:p>
       <w:r>
-        <w:t>For invertebrates virtually all of the explained variance was in the Site term (Fig. 4) with sites showing clear separation in the ordination (Fig. 3c</w:t>
-      </w:r>
-      <w:proofErr w:type="gramStart"/>
-      <w:r>
-        <w:t>,d</w:t>
-      </w:r>
-      <w:proofErr w:type="gramEnd"/>
-      <w:r>
-        <w:t xml:space="preserve">). </w:t>
+        <w:t xml:space="preserve">For invertebrates virtually all of the explained variance was in the Site term (Fig. 4) with sites showing clear separation in the ordination (Fig. 3c,d). </w:t>
       </w:r>
       <w:proofErr w:type="spellStart"/>
       <w:r>
@@ -11244,7 +11265,20 @@
       </w:r>
       <w:proofErr w:type="spellEnd"/>
       <w:r>
-        <w:t xml:space="preserve"> (Table S7). Leather stars, </w:t>
+        <w:t xml:space="preserve"> (</w:t>
+      </w:r>
+      <w:del w:id="33" w:author="Nick.Tolimieri" w:date="2022-09-02T10:18:00Z">
+        <w:r>
+          <w:delText>Table S7</w:delText>
+        </w:r>
+      </w:del>
+      <w:ins w:id="34" w:author="Nick.Tolimieri" w:date="2022-09-02T10:18:00Z">
+        <w:r>
+          <w:t>Table S8</w:t>
+        </w:r>
+      </w:ins>
+      <w:r>
+        <w:t xml:space="preserve">). Leather stars, </w:t>
       </w:r>
       <w:proofErr w:type="spellStart"/>
       <w:r>
@@ -11320,15 +11354,7 @@
     </w:p>
     <w:p>
       <w:r>
-        <w:t>Variability in the fish guild was the least well explained by Site, Year, and Depth (Fig. 3e</w:t>
-      </w:r>
-      <w:proofErr w:type="gramStart"/>
-      <w:r>
-        <w:t>,f</w:t>
-      </w:r>
-      <w:proofErr w:type="gramEnd"/>
-      <w:r>
-        <w:t>, Fig. 4). While Site explain</w:t>
+        <w:t>Variability in the fish guild was the least well explained by Site, Year, and Depth (Fig. 3e,f, Fig. 4). While Site explain</w:t>
       </w:r>
       <w:r>
         <w:t>ed</w:t>
@@ -11410,20 +11436,36 @@
         <w:t>2</w:t>
       </w:r>
       <w:r>
-        <w:t xml:space="preserve"> = 0.06) (Tables S8).</w:t>
+        <w:t xml:space="preserve"> = 0.06) (Table</w:t>
+      </w:r>
+      <w:del w:id="35" w:author="Nick.Tolimieri" w:date="2022-09-02T10:24:00Z">
+        <w:r>
+          <w:delText>s</w:delText>
+        </w:r>
+      </w:del>
+      <w:r>
+        <w:t xml:space="preserve"> </w:t>
+      </w:r>
+      <w:del w:id="36" w:author="Nick.Tolimieri" w:date="2022-09-02T10:24:00Z">
+        <w:r>
+          <w:delText>S8</w:delText>
+        </w:r>
+      </w:del>
+      <w:ins w:id="37" w:author="Nick.Tolimieri" w:date="2022-09-02T10:24:00Z">
+        <w:r>
+          <w:t>S</w:t>
+        </w:r>
+        <w:r>
+          <w:t>9</w:t>
+        </w:r>
+      </w:ins>
+      <w:r>
+        <w:t>).</w:t>
       </w:r>
     </w:p>
     <w:p>
       <w:r>
-        <w:t>For juvenile rockfishes, the ordination showed little clustering of sites (Fig. 3g</w:t>
-      </w:r>
-      <w:proofErr w:type="gramStart"/>
-      <w:r>
-        <w:t>,h</w:t>
-      </w:r>
-      <w:proofErr w:type="gramEnd"/>
-      <w:r>
-        <w:t xml:space="preserve">), and most of the explained variance was in the Year term in the </w:t>
+        <w:t xml:space="preserve">For juvenile rockfishes, the ordination showed little clustering of sites (Fig. 3g,h), and most of the explained variance was in the Year term in the </w:t>
       </w:r>
       <w:proofErr w:type="spellStart"/>
       <w:r>
@@ -11440,7 +11482,20 @@
         <w:t>2</w:t>
       </w:r>
       <w:r>
-        <w:t xml:space="preserve"> = 0.29, Fig. 4, Table S9) with a smaller contribution from the Site x Year term (r</w:t>
+        <w:t xml:space="preserve"> = 0.29, Fig. 4, </w:t>
+      </w:r>
+      <w:del w:id="38" w:author="Nick.Tolimieri" w:date="2022-09-02T10:17:00Z">
+        <w:r>
+          <w:delText>Table S9</w:delText>
+        </w:r>
+      </w:del>
+      <w:ins w:id="39" w:author="Nick.Tolimieri" w:date="2022-09-02T10:17:00Z">
+        <w:r>
+          <w:t>Table S10</w:t>
+        </w:r>
+      </w:ins>
+      <w:r>
+        <w:t>) with a smaller contribution from the Site x Year term (r</w:t>
       </w:r>
       <w:r>
         <w:rPr>
@@ -11480,8 +11535,8 @@
       <w:pPr>
         <w:pStyle w:val="Heading2"/>
       </w:pPr>
-      <w:bookmarkStart w:id="24" w:name="_8ord3kzb5sb4" w:colFirst="0" w:colLast="0"/>
-      <w:bookmarkEnd w:id="24"/>
+      <w:bookmarkStart w:id="40" w:name="_8ord3kzb5sb4" w:colFirst="0" w:colLast="0"/>
+      <w:bookmarkEnd w:id="40"/>
       <w:r>
         <w:t xml:space="preserve">3.4 </w:t>
       </w:r>
@@ -11586,15 +11641,7 @@
         <w:t xml:space="preserve"> </w:t>
       </w:r>
       <w:r>
-        <w:t>and total urchin density increased through 2019 but then dropped in 2021 (Fig. 2b</w:t>
-      </w:r>
-      <w:proofErr w:type="gramStart"/>
-      <w:r>
-        <w:t>,c</w:t>
-      </w:r>
-      <w:proofErr w:type="gramEnd"/>
-      <w:r>
-        <w:t>).</w:t>
+        <w:t>and total urchin density increased through 2019 but then dropped in 2021 (Fig. 2b,c).</w:t>
       </w:r>
     </w:p>
     <w:p>
@@ -11813,19 +11860,7 @@
         <w:t>present</w:t>
       </w:r>
       <w:r>
-        <w:t xml:space="preserve"> there to determine </w:t>
-      </w:r>
-      <w:proofErr w:type="gramStart"/>
-      <w:r>
-        <w:t>whether  increased</w:t>
-      </w:r>
-      <w:proofErr w:type="gramEnd"/>
-      <w:r>
-        <w:t xml:space="preserve"> urchin densities resulted in localized kelp loss. There was a negative relationship between urchin density and </w:t>
-      </w:r>
-      <w:proofErr w:type="gramStart"/>
-      <w:r>
-        <w:t>log</w:t>
+        <w:t xml:space="preserve"> there to determine whether  increased urchin densities resulted in localized kelp loss. There was a negative relationship between urchin density and log</w:t>
       </w:r>
       <w:r>
         <w:rPr>
@@ -11837,7 +11872,6 @@
         <w:t>(</w:t>
       </w:r>
       <w:proofErr w:type="spellStart"/>
-      <w:proofErr w:type="gramEnd"/>
       <w:r>
         <w:rPr>
           <w:i/>
@@ -11982,8 +12016,8 @@
       <w:pPr>
         <w:pStyle w:val="Heading2"/>
       </w:pPr>
-      <w:bookmarkStart w:id="25" w:name="_kht2apu2sjj7" w:colFirst="0" w:colLast="0"/>
-      <w:bookmarkEnd w:id="25"/>
+      <w:bookmarkStart w:id="41" w:name="_kht2apu2sjj7" w:colFirst="0" w:colLast="0"/>
+      <w:bookmarkEnd w:id="41"/>
       <w:r>
         <w:t xml:space="preserve">3.5 </w:t>
       </w:r>
@@ -12020,7 +12054,20 @@
         <w:t>a</w:t>
       </w:r>
       <w:r>
-        <w:t>, Table S10). The next best model</w:t>
+        <w:t xml:space="preserve">, </w:t>
+      </w:r>
+      <w:del w:id="42" w:author="Nick.Tolimieri" w:date="2022-09-02T10:17:00Z">
+        <w:r>
+          <w:delText>Table S10</w:delText>
+        </w:r>
+      </w:del>
+      <w:ins w:id="43" w:author="Nick.Tolimieri" w:date="2022-09-02T10:17:00Z">
+        <w:r>
+          <w:t>Table S11</w:t>
+        </w:r>
+      </w:ins>
+      <w:r>
+        <w:t>). The next best model</w:t>
       </w:r>
       <w:r>
         <w:t>s</w:t>
@@ -12147,16 +12194,52 @@
         <w:t xml:space="preserve">surface-canopy </w:t>
       </w:r>
       <w:r>
-        <w:t xml:space="preserve">kelps all having coefficients of approximately 2.5 (Table </w:t>
-      </w:r>
-      <w:r>
-        <w:t xml:space="preserve">S10 &amp; </w:t>
-      </w:r>
-      <w:r>
-        <w:t>S11). For the random effects</w:t>
-      </w:r>
-      <w:r>
-        <w:t xml:space="preserve"> (Table S11)</w:t>
+        <w:t>kelps all having coefficients of approximately 2.5 (</w:t>
+      </w:r>
+      <w:del w:id="44" w:author="Nick.Tolimieri" w:date="2022-09-02T10:17:00Z">
+        <w:r>
+          <w:delText xml:space="preserve">Table </w:delText>
+        </w:r>
+        <w:r>
+          <w:delText>S10</w:delText>
+        </w:r>
+      </w:del>
+      <w:ins w:id="45" w:author="Nick.Tolimieri" w:date="2022-09-02T10:17:00Z">
+        <w:r>
+          <w:t>Table S11</w:t>
+        </w:r>
+      </w:ins>
+      <w:r>
+        <w:t xml:space="preserve"> &amp; </w:t>
+      </w:r>
+      <w:del w:id="46" w:author="Nick.Tolimieri" w:date="2022-09-02T10:17:00Z">
+        <w:r>
+          <w:delText>S11</w:delText>
+        </w:r>
+      </w:del>
+      <w:ins w:id="47" w:author="Nick.Tolimieri" w:date="2022-09-02T10:17:00Z">
+        <w:r>
+          <w:t>S12</w:t>
+        </w:r>
+      </w:ins>
+      <w:r>
+        <w:t>). For the random effects</w:t>
+      </w:r>
+      <w:r>
+        <w:t xml:space="preserve"> (</w:t>
+      </w:r>
+      <w:del w:id="48" w:author="Nick.Tolimieri" w:date="2022-09-02T10:17:00Z">
+        <w:r>
+          <w:delText>Table S11</w:delText>
+        </w:r>
+      </w:del>
+      <w:ins w:id="49" w:author="Nick.Tolimieri" w:date="2022-09-02T10:17:00Z">
+        <w:r>
+          <w:t>Table S12</w:t>
+        </w:r>
+      </w:ins>
+      <w:r>
+        <w:t>)</w:t>
       </w:r>
       <w:r>
         <w:t xml:space="preserve">, Year </w:t>
@@ -12222,7 +12305,17 @@
         <w:t xml:space="preserve">with the next best model </w:t>
       </w:r>
       <w:r>
-        <w:t xml:space="preserve">2.17 points higher. </w:t>
+        <w:t>2.17 points higher</w:t>
+      </w:r>
+      <w:ins w:id="50" w:author="Nick.Tolimieri" w:date="2022-09-02T10:26:00Z">
+        <w:r>
+          <w:t xml:space="preserve"> (Table S13)</w:t>
+        </w:r>
+      </w:ins>
+      <w:bookmarkStart w:id="51" w:name="_GoBack"/>
+      <w:bookmarkEnd w:id="51"/>
+      <w:r>
+        <w:t xml:space="preserve">. </w:t>
       </w:r>
       <w:r>
         <w:t xml:space="preserve">Figure 6b shows the combined hurdle model including </w:t>
@@ -12266,8 +12359,8 @@
       <w:pPr>
         <w:pStyle w:val="Heading1"/>
       </w:pPr>
-      <w:bookmarkStart w:id="26" w:name="_1nzuexzh0v9h" w:colFirst="0" w:colLast="0"/>
-      <w:bookmarkEnd w:id="26"/>
+      <w:bookmarkStart w:id="52" w:name="_1nzuexzh0v9h" w:colFirst="0" w:colLast="0"/>
+      <w:bookmarkEnd w:id="52"/>
       <w:r>
         <w:lastRenderedPageBreak/>
         <w:t xml:space="preserve">4. </w:t>
@@ -14704,6 +14797,11 @@
         <w:rPr>
           <w:color w:val="000000" w:themeColor="text1"/>
         </w:rPr>
+      </w:r>
+      <w:r>
+        <w:rPr>
+          <w:color w:val="000000" w:themeColor="text1"/>
+        </w:rPr>
         <w:fldChar w:fldCharType="separate"/>
       </w:r>
       <w:r>
@@ -16577,13 +16675,8 @@
       <w:r>
         <w:t xml:space="preserve"> </w:t>
       </w:r>
-      <w:proofErr w:type="gramStart"/>
-      <w:r>
-        <w:t>a</w:t>
-      </w:r>
-      <w:proofErr w:type="gramEnd"/>
-      <w:r>
-        <w:t xml:space="preserve"> urchin barrens</w:t>
+      <w:r>
+        <w:t>a urchin barrens</w:t>
       </w:r>
       <w:r>
         <w:t xml:space="preserve"> as</w:t>
@@ -17245,8 +17338,8 @@
       <w:pPr>
         <w:pStyle w:val="Heading3"/>
       </w:pPr>
-      <w:bookmarkStart w:id="27" w:name="_2ckoofy96g8s" w:colFirst="0" w:colLast="0"/>
-      <w:bookmarkEnd w:id="27"/>
+      <w:bookmarkStart w:id="53" w:name="_2ckoofy96g8s" w:colFirst="0" w:colLast="0"/>
+      <w:bookmarkEnd w:id="53"/>
       <w:r>
         <w:t>Acknowledgements</w:t>
       </w:r>
@@ -17345,8 +17438,8 @@
       <w:r>
         <w:t xml:space="preserve"> Bay for logistical support. Special thanks to R.C. Wilson and B.J. Wagner. </w:t>
       </w:r>
-      <w:bookmarkStart w:id="28" w:name="_tfgwewy7a3j9" w:colFirst="0" w:colLast="0"/>
-      <w:bookmarkEnd w:id="28"/>
+      <w:bookmarkStart w:id="54" w:name="_tfgwewy7a3j9" w:colFirst="0" w:colLast="0"/>
+      <w:bookmarkEnd w:id="54"/>
       <w:r>
         <w:br w:type="page"/>
       </w:r>
@@ -17355,15 +17448,15 @@
       <w:pPr>
         <w:pStyle w:val="Heading1"/>
       </w:pPr>
-      <w:bookmarkStart w:id="29" w:name="_jyj55lpsprbv" w:colFirst="0" w:colLast="0"/>
-      <w:bookmarkEnd w:id="29"/>
+      <w:bookmarkStart w:id="55" w:name="_jyj55lpsprbv" w:colFirst="0" w:colLast="0"/>
+      <w:bookmarkEnd w:id="55"/>
       <w:r>
         <w:lastRenderedPageBreak/>
         <w:t>Literature Cited</w:t>
       </w:r>
     </w:p>
-    <w:bookmarkStart w:id="30" w:name="_vq7lwaa8xm4l" w:colFirst="0" w:colLast="0"/>
-    <w:bookmarkEnd w:id="30"/>
+    <w:bookmarkStart w:id="56" w:name="_vq7lwaa8xm4l" w:colFirst="0" w:colLast="0"/>
+    <w:bookmarkEnd w:id="56"/>
     <w:p>
       <w:pPr>
         <w:pStyle w:val="EndNoteBibliography"/>
@@ -19098,7 +19191,7 @@
       <w:r>
         <w:t xml:space="preserve">R Core Team (2021). " R: A language and environment for statistical computing. R Foundation for Statistical Computing, Vienna, Austria. URL </w:t>
       </w:r>
-      <w:hyperlink r:id="rId8" w:history="1">
+      <w:hyperlink r:id="rId10" w:history="1">
         <w:r>
           <w:rPr>
             <w:rStyle w:val="Hyperlink"/>
@@ -19569,7 +19662,7 @@
       <w:r>
         <w:t xml:space="preserve">WADNR (2017). "Kelp monitoring—Olympic Peninsula,  Washington State Department of Natural Resources, Olympia, WA. </w:t>
       </w:r>
-      <w:hyperlink r:id="rId9" w:history="1">
+      <w:hyperlink r:id="rId11" w:history="1">
         <w:r>
           <w:rPr>
             <w:rStyle w:val="Hyperlink"/>
@@ -19746,8 +19839,8 @@
       <w:pPr>
         <w:pStyle w:val="Heading1"/>
       </w:pPr>
-      <w:bookmarkStart w:id="31" w:name="_x7i6qakwgxpk" w:colFirst="0" w:colLast="0"/>
-      <w:bookmarkEnd w:id="31"/>
+      <w:bookmarkStart w:id="57" w:name="_x7i6qakwgxpk" w:colFirst="0" w:colLast="0"/>
+      <w:bookmarkEnd w:id="57"/>
       <w:r>
         <w:lastRenderedPageBreak/>
         <w:t>Figures</w:t>
@@ -19780,7 +19873,7 @@
                     <pic:cNvPicPr/>
                   </pic:nvPicPr>
                   <pic:blipFill rotWithShape="1">
-                    <a:blip r:embed="rId10">
+                    <a:blip r:embed="rId12">
                       <a:extLst>
                         <a:ext uri="{28A0092B-C50C-407E-A947-70E740481C1C}">
                           <a14:useLocalDpi xmlns:a14="http://schemas.microsoft.com/office/drawing/2010/main" val="0"/>
@@ -19821,8 +19914,8 @@
       <w:pPr>
         <w:pStyle w:val="Heading5"/>
       </w:pPr>
-      <w:bookmarkStart w:id="32" w:name="_xh2yuyi7vi5o" w:colFirst="0" w:colLast="0"/>
-      <w:bookmarkEnd w:id="32"/>
+      <w:bookmarkStart w:id="58" w:name="_xh2yuyi7vi5o" w:colFirst="0" w:colLast="0"/>
+      <w:bookmarkEnd w:id="58"/>
       <w:r>
         <w:t xml:space="preserve">Figure 1. Location of the five study sites with distribution of floating kelp shown in green. Plots on right (2003-2021) are: a) Mean SST of the warmest month averaged across the five sites, and b) </w:t>
       </w:r>
@@ -19911,7 +20004,7 @@
                     <pic:cNvPicPr/>
                   </pic:nvPicPr>
                   <pic:blipFill>
-                    <a:blip r:embed="rId11" cstate="print">
+                    <a:blip r:embed="rId13" cstate="print">
                       <a:extLst>
                         <a:ext uri="{28A0092B-C50C-407E-A947-70E740481C1C}">
                           <a14:useLocalDpi xmlns:a14="http://schemas.microsoft.com/office/drawing/2010/main" val="0"/>
@@ -19942,8 +20035,8 @@
       <w:pPr>
         <w:pStyle w:val="Heading5"/>
       </w:pPr>
-      <w:bookmarkStart w:id="33" w:name="_mtrc7z2fgaa" w:colFirst="0" w:colLast="0"/>
-      <w:bookmarkEnd w:id="33"/>
+      <w:bookmarkStart w:id="59" w:name="_mtrc7z2fgaa" w:colFirst="0" w:colLast="0"/>
+      <w:bookmarkEnd w:id="59"/>
       <w:r>
         <w:t xml:space="preserve">Figure 2. Time series of the focal groups </w:t>
       </w:r>
@@ -19956,7 +20049,20 @@
         <w:t xml:space="preserve"> from dive surveys from 2015-2021. a) density of kelp stipes, b) urchin density, c) sea star density, d) fish abundance, and e) abundance of juvenile rockfishes.</w:t>
       </w:r>
       <w:r>
-        <w:t xml:space="preserve"> For sea stars see Table S3 for species</w:t>
+        <w:t xml:space="preserve"> For sea stars see </w:t>
+      </w:r>
+      <w:del w:id="60" w:author="Nick.Tolimieri" w:date="2022-09-02T10:15:00Z">
+        <w:r>
+          <w:delText>Table S3</w:delText>
+        </w:r>
+      </w:del>
+      <w:ins w:id="61" w:author="Nick.Tolimieri" w:date="2022-09-02T10:15:00Z">
+        <w:r>
+          <w:t>Table S4</w:t>
+        </w:r>
+      </w:ins>
+      <w:r>
+        <w:t xml:space="preserve"> for species</w:t>
       </w:r>
       <w:r>
         <w:t xml:space="preserve"> included in the medium and large sea star categories</w:t>
@@ -19993,7 +20099,7 @@
                     <pic:cNvPicPr/>
                   </pic:nvPicPr>
                   <pic:blipFill>
-                    <a:blip r:embed="rId12" cstate="print">
+                    <a:blip r:embed="rId14" cstate="print">
                       <a:extLst>
                         <a:ext uri="{28A0092B-C50C-407E-A947-70E740481C1C}">
                           <a14:useLocalDpi xmlns:a14="http://schemas.microsoft.com/office/drawing/2010/main" val="0"/>
@@ -20024,34 +20130,24 @@
       <w:pPr>
         <w:pStyle w:val="Heading5"/>
       </w:pPr>
-      <w:bookmarkStart w:id="34" w:name="_mt07ceww4l6x" w:colFirst="0" w:colLast="0"/>
-      <w:bookmarkEnd w:id="34"/>
+      <w:bookmarkStart w:id="62" w:name="_mt07ceww4l6x" w:colFirst="0" w:colLast="0"/>
+      <w:bookmarkEnd w:id="62"/>
       <w:r>
         <w:t>Figure 3. Results of canonical analysis of principal coordinates (CAP) of the assemblage structure of four guilds: kelps, invertebrates, fishes, and juvenile rockfishes. Left panes (</w:t>
       </w:r>
       <w:proofErr w:type="spellStart"/>
       <w:r>
-        <w:t>a</w:t>
-      </w:r>
-      <w:proofErr w:type="gramStart"/>
-      <w:r>
-        <w:t>,c,e,g</w:t>
+        <w:t>a,c,e,g</w:t>
       </w:r>
       <w:proofErr w:type="spellEnd"/>
-      <w:proofErr w:type="gramEnd"/>
       <w:r>
         <w:t>) show the ordination of Site x Year averages and p-values for the CAP analysis. Right panes (</w:t>
       </w:r>
       <w:proofErr w:type="spellStart"/>
       <w:r>
-        <w:t>b</w:t>
-      </w:r>
-      <w:proofErr w:type="gramStart"/>
-      <w:r>
-        <w:t>,d,f,h</w:t>
+        <w:t>b,d,f,h</w:t>
       </w:r>
       <w:proofErr w:type="spellEnd"/>
-      <w:proofErr w:type="gramEnd"/>
       <w:r>
         <w:t xml:space="preserve">) show the loadings for each taxon. RF = rockfish, </w:t>
       </w:r>
@@ -20118,7 +20214,7 @@
                     <pic:cNvPicPr/>
                   </pic:nvPicPr>
                   <pic:blipFill>
-                    <a:blip r:embed="rId13" cstate="print">
+                    <a:blip r:embed="rId15" cstate="print">
                       <a:extLst>
                         <a:ext uri="{28A0092B-C50C-407E-A947-70E740481C1C}">
                           <a14:useLocalDpi xmlns:a14="http://schemas.microsoft.com/office/drawing/2010/main" val="0"/>
@@ -20149,8 +20245,8 @@
       <w:pPr>
         <w:pStyle w:val="Heading5"/>
       </w:pPr>
-      <w:bookmarkStart w:id="35" w:name="_4bme7ouk12lb" w:colFirst="0" w:colLast="0"/>
-      <w:bookmarkEnd w:id="35"/>
+      <w:bookmarkStart w:id="63" w:name="_4bme7ouk12lb" w:colFirst="0" w:colLast="0"/>
+      <w:bookmarkEnd w:id="63"/>
       <w:r>
         <w:t>Figure 4. Explained variation from permutation-based multivariate analysis of variance (</w:t>
       </w:r>
@@ -20218,7 +20314,7 @@
                     <pic:cNvPicPr/>
                   </pic:nvPicPr>
                   <pic:blipFill>
-                    <a:blip r:embed="rId14" cstate="print">
+                    <a:blip r:embed="rId16" cstate="print">
                       <a:extLst>
                         <a:ext uri="{28A0092B-C50C-407E-A947-70E740481C1C}">
                           <a14:useLocalDpi xmlns:a14="http://schemas.microsoft.com/office/drawing/2010/main" val="0"/>
@@ -20249,8 +20345,8 @@
       <w:pPr>
         <w:pStyle w:val="Heading5"/>
       </w:pPr>
-      <w:bookmarkStart w:id="36" w:name="_7xmf17j1uw2r" w:colFirst="0" w:colLast="0"/>
-      <w:bookmarkEnd w:id="36"/>
+      <w:bookmarkStart w:id="64" w:name="_7xmf17j1uw2r" w:colFirst="0" w:colLast="0"/>
+      <w:bookmarkEnd w:id="64"/>
       <w:r>
         <w:t>Figure 5. Relationship between the density of kelp stipe</w:t>
       </w:r>
@@ -20464,11 +20560,7 @@
         <w:t xml:space="preserve"> was for</w:t>
       </w:r>
       <w:r>
-        <w:t xml:space="preserve"> </w:t>
-      </w:r>
-      <w:proofErr w:type="gramStart"/>
-      <w:r>
-        <w:t>log</w:t>
+        <w:t xml:space="preserve"> log</w:t>
       </w:r>
       <w:r>
         <w:rPr>
@@ -20480,7 +20572,6 @@
         <w:t>(</w:t>
       </w:r>
       <w:proofErr w:type="spellStart"/>
-      <w:proofErr w:type="gramEnd"/>
       <w:r>
         <w:t>Nereo</w:t>
       </w:r>
@@ -20495,15 +20586,7 @@
         <w:t xml:space="preserve">sity. </w:t>
       </w:r>
       <w:r>
-        <w:t xml:space="preserve">In </w:t>
-      </w:r>
-      <w:proofErr w:type="gramStart"/>
-      <w:r>
-        <w:t>panels</w:t>
-      </w:r>
-      <w:proofErr w:type="gramEnd"/>
-      <w:r>
-        <w:t xml:space="preserve"> b</w:t>
+        <w:t>In panels b</w:t>
       </w:r>
       <w:r>
         <w:t>-</w:t>
@@ -20520,7 +20603,7 @@
     <w:p>
       <w:pPr>
         <w:rPr>
-          <w:del w:id="37" w:author="Nick.Tolimieri" w:date="2022-08-26T11:47:00Z"/>
+          <w:del w:id="65" w:author="Nick.Tolimieri" w:date="2022-08-26T11:47:00Z"/>
         </w:rPr>
       </w:pPr>
     </w:p>
@@ -20556,7 +20639,7 @@
                     <pic:cNvPicPr/>
                   </pic:nvPicPr>
                   <pic:blipFill>
-                    <a:blip r:embed="rId15" cstate="print">
+                    <a:blip r:embed="rId17" cstate="print">
                       <a:extLst>
                         <a:ext uri="{28A0092B-C50C-407E-A947-70E740481C1C}">
                           <a14:useLocalDpi xmlns:a14="http://schemas.microsoft.com/office/drawing/2010/main" val="0"/>
@@ -20587,8 +20670,8 @@
       <w:pPr>
         <w:pStyle w:val="Heading5"/>
       </w:pPr>
-      <w:bookmarkStart w:id="38" w:name="_eftbkgdry3s2" w:colFirst="0" w:colLast="0"/>
-      <w:bookmarkEnd w:id="38"/>
+      <w:bookmarkStart w:id="66" w:name="_eftbkgdry3s2" w:colFirst="0" w:colLast="0"/>
+      <w:bookmarkEnd w:id="66"/>
       <w:r>
         <w:t xml:space="preserve">Figure 6. Relationship between kelp density and the abundance of </w:t>
       </w:r>
@@ -20655,8 +20738,8 @@
       </w:pPr>
     </w:p>
     <w:sectPr>
-      <w:headerReference w:type="default" r:id="rId16"/>
-      <w:footerReference w:type="default" r:id="rId17"/>
+      <w:headerReference w:type="default" r:id="rId18"/>
+      <w:footerReference w:type="default" r:id="rId19"/>
       <w:pgSz w:w="12240" w:h="15840"/>
       <w:pgMar w:top="1440" w:right="1440" w:bottom="1440" w:left="1440" w:header="720" w:footer="720" w:gutter="0"/>
       <w:lnNumType w:countBy="1" w:restart="continuous"/>
@@ -20666,6 +20749,41 @@
     </w:sectPr>
   </w:body>
 </w:document>
+</file>
+
+<file path=word/comments.xml><?xml version="1.0" encoding="utf-8"?>
+<w:comments xmlns:wpc="http://schemas.microsoft.com/office/word/2010/wordprocessingCanvas" xmlns:cx="http://schemas.microsoft.com/office/drawing/2014/chartex" xmlns:cx1="http://schemas.microsoft.com/office/drawing/2015/9/8/chartex" xmlns:mc="http://schemas.openxmlformats.org/markup-compatibility/2006" xmlns:o="urn:schemas-microsoft-com:office:office" xmlns:r="http://schemas.openxmlformats.org/officeDocument/2006/relationships" xmlns:m="http://schemas.openxmlformats.org/officeDocument/2006/math" xmlns:v="urn:schemas-microsoft-com:vml" xmlns:wp14="http://schemas.microsoft.com/office/word/2010/wordprocessingDrawing" xmlns:wp="http://schemas.openxmlformats.org/drawingml/2006/wordprocessingDrawing" xmlns:w10="urn:schemas-microsoft-com:office:word" xmlns:w="http://schemas.openxmlformats.org/wordprocessingml/2006/main" xmlns:w14="http://schemas.microsoft.com/office/word/2010/wordml" xmlns:w15="http://schemas.microsoft.com/office/word/2012/wordml" xmlns:w16se="http://schemas.microsoft.com/office/word/2015/wordml/symex" xmlns:wpg="http://schemas.microsoft.com/office/word/2010/wordprocessingGroup" xmlns:wpi="http://schemas.microsoft.com/office/word/2010/wordprocessingInk" xmlns:wne="http://schemas.microsoft.com/office/word/2006/wordml" xmlns:wps="http://schemas.microsoft.com/office/word/2010/wordprocessingShape" mc:Ignorable="w14 w15 w16se wp14">
+  <w:comment w:id="22" w:author="Nick.Tolimieri" w:date="2022-09-02T10:12:00Z" w:initials="N">
+    <w:p>
+      <w:pPr>
+        <w:pStyle w:val="CommentText"/>
+      </w:pPr>
+      <w:r>
+        <w:rPr>
+          <w:rStyle w:val="CommentReference"/>
+        </w:rPr>
+        <w:annotationRef/>
+      </w:r>
+      <w:r>
+        <w:t>MHW is Fig. S4</w:t>
+      </w:r>
+    </w:p>
+    <w:p>
+      <w:pPr>
+        <w:pStyle w:val="CommentText"/>
+      </w:pPr>
+      <w:r>
+        <w:t>Table S3</w:t>
+      </w:r>
+    </w:p>
+  </w:comment>
+</w:comments>
+</file>
+
+<file path=word/commentsExtended.xml><?xml version="1.0" encoding="utf-8"?>
+<w15:commentsEx xmlns:wpc="http://schemas.microsoft.com/office/word/2010/wordprocessingCanvas" xmlns:cx="http://schemas.microsoft.com/office/drawing/2014/chartex" xmlns:cx1="http://schemas.microsoft.com/office/drawing/2015/9/8/chartex" xmlns:mc="http://schemas.openxmlformats.org/markup-compatibility/2006" xmlns:o="urn:schemas-microsoft-com:office:office" xmlns:r="http://schemas.openxmlformats.org/officeDocument/2006/relationships" xmlns:m="http://schemas.openxmlformats.org/officeDocument/2006/math" xmlns:v="urn:schemas-microsoft-com:vml" xmlns:wp14="http://schemas.microsoft.com/office/word/2010/wordprocessingDrawing" xmlns:wp="http://schemas.openxmlformats.org/drawingml/2006/wordprocessingDrawing" xmlns:w10="urn:schemas-microsoft-com:office:word" xmlns:w="http://schemas.openxmlformats.org/wordprocessingml/2006/main" xmlns:w14="http://schemas.microsoft.com/office/word/2010/wordml" xmlns:w15="http://schemas.microsoft.com/office/word/2012/wordml" xmlns:w16se="http://schemas.microsoft.com/office/word/2015/wordml/symex" xmlns:wpg="http://schemas.microsoft.com/office/word/2010/wordprocessingGroup" xmlns:wpi="http://schemas.microsoft.com/office/word/2010/wordprocessingInk" xmlns:wne="http://schemas.microsoft.com/office/word/2006/wordml" xmlns:wps="http://schemas.microsoft.com/office/word/2010/wordprocessingShape" mc:Ignorable="w14 w15 w16se wp14">
+  <w15:commentEx w15:paraId="05B343BD" w15:done="0"/>
+</w15:commentsEx>
 </file>
 
 <file path=word/commentsIds.xml><?xml version="1.0" encoding="utf-8"?>
@@ -20791,7 +20909,7 @@
           <w:rPr>
             <w:noProof/>
           </w:rPr>
-          <w:t>12</w:t>
+          <w:t>24</w:t>
         </w:r>
         <w:r>
           <w:rPr>
@@ -21850,6 +21968,7 @@
   <w:style w:type="character" w:default="1" w:styleId="DefaultParagraphFont">
     <w:name w:val="Default Paragraph Font"/>
     <w:uiPriority w:val="1"/>
+    <w:semiHidden/>
     <w:unhideWhenUsed/>
   </w:style>
   <w:style w:type="table" w:default="1" w:styleId="TableNormal">
@@ -22653,7 +22772,7 @@
 </file>
 
 <file path=customXml/itemProps1.xml><?xml version="1.0" encoding="utf-8"?>
-<ds:datastoreItem xmlns:ds="http://schemas.openxmlformats.org/officeDocument/2006/customXml" ds:itemID="{30E58A8D-65D6-47D8-8502-8B562B04DE9A}">
+<ds:datastoreItem xmlns:ds="http://schemas.openxmlformats.org/officeDocument/2006/customXml" ds:itemID="{7A851243-04D4-4742-892B-818837A123CD}">
   <ds:schemaRefs>
     <ds:schemaRef ds:uri="http://schemas.openxmlformats.org/officeDocument/2006/bibliography"/>
   </ds:schemaRefs>

</xml_diff>